<commit_message>
Update Project Report with funtional req for map
</commit_message>
<xml_diff>
--- a/Project Report.docx
+++ b/Project Report.docx
@@ -16,8 +16,21 @@
       </w:r>
     </w:p>
     <w:p>
+      <w:proofErr w:type="spellStart"/>
       <w:r>
-        <w:t xml:space="preserve">Cirno Team will develop a parking app, ParkWhere, </w:t>
+        <w:t>Cirno</w:t>
+      </w:r>
+      <w:proofErr w:type="spellEnd"/>
+      <w:r>
+        <w:t xml:space="preserve"> Team will develop a parking app, </w:t>
+      </w:r>
+      <w:proofErr w:type="spellStart"/>
+      <w:r>
+        <w:t>ParkWhere</w:t>
+      </w:r>
+      <w:proofErr w:type="spellEnd"/>
+      <w:r>
+        <w:t xml:space="preserve">, </w:t>
       </w:r>
       <w:r>
         <w:t xml:space="preserve">to allow </w:t>
@@ -810,6 +823,146 @@
         <w:t>When the user taps the “Next Page” button, the system shows the next 10 carpark listings in order.</w:t>
       </w:r>
     </w:p>
+    <w:p>
+      <w:pPr>
+        <w:pStyle w:val="ListParagraph"/>
+        <w:numPr>
+          <w:ilvl w:val="0"/>
+          <w:numId w:val="1"/>
+        </w:numPr>
+      </w:pPr>
+      <w:r>
+        <w:t>Map</w:t>
+      </w:r>
+    </w:p>
+    <w:p>
+      <w:pPr>
+        <w:pStyle w:val="ListParagraph"/>
+        <w:numPr>
+          <w:ilvl w:val="1"/>
+          <w:numId w:val="1"/>
+        </w:numPr>
+      </w:pPr>
+      <w:r>
+        <w:t>When the user requests a map of nearby carparks, the system must show a map with markers indicating the 10 nearest carparks to the user’s current location.</w:t>
+      </w:r>
+    </w:p>
+    <w:p>
+      <w:pPr>
+        <w:pStyle w:val="ListParagraph"/>
+        <w:numPr>
+          <w:ilvl w:val="2"/>
+          <w:numId w:val="1"/>
+        </w:numPr>
+      </w:pPr>
+      <w:r>
+        <w:t xml:space="preserve"> T</w:t>
+      </w:r>
+      <w:r>
+        <w:t>he map’s zoom level must be at the finest level appropriate that shows all 10 nearest carparks.</w:t>
+      </w:r>
+    </w:p>
+    <w:p>
+      <w:pPr>
+        <w:pStyle w:val="ListParagraph"/>
+        <w:numPr>
+          <w:ilvl w:val="3"/>
+          <w:numId w:val="1"/>
+        </w:numPr>
+      </w:pPr>
+      <w:r>
+        <w:t>If the user zooms out from default zoom level shown, carparks other than the specified 10 carparks must be shown as markers on the map.</w:t>
+      </w:r>
+    </w:p>
+    <w:p>
+      <w:pPr>
+        <w:pStyle w:val="ListParagraph"/>
+        <w:numPr>
+          <w:ilvl w:val="2"/>
+          <w:numId w:val="1"/>
+        </w:numPr>
+      </w:pPr>
+      <w:r>
+        <w:t xml:space="preserve"> </w:t>
+      </w:r>
+      <w:r>
+        <w:t>When the user taps on a marker for a carpark, an info box must be shown by the system. This info box should contain:</w:t>
+      </w:r>
+    </w:p>
+    <w:p>
+      <w:pPr>
+        <w:pStyle w:val="ListParagraph"/>
+        <w:numPr>
+          <w:ilvl w:val="3"/>
+          <w:numId w:val="1"/>
+        </w:numPr>
+      </w:pPr>
+      <w:r>
+        <w:t>Carpark number</w:t>
+      </w:r>
+    </w:p>
+    <w:p>
+      <w:pPr>
+        <w:pStyle w:val="ListParagraph"/>
+        <w:numPr>
+          <w:ilvl w:val="3"/>
+          <w:numId w:val="1"/>
+        </w:numPr>
+      </w:pPr>
+      <w:r>
+        <w:t>Available lots</w:t>
+      </w:r>
+    </w:p>
+    <w:p>
+      <w:pPr>
+        <w:pStyle w:val="ListParagraph"/>
+        <w:numPr>
+          <w:ilvl w:val="3"/>
+          <w:numId w:val="1"/>
+        </w:numPr>
+      </w:pPr>
+      <w:r>
+        <w:t>Total lots</w:t>
+      </w:r>
+    </w:p>
+    <w:p>
+      <w:pPr>
+        <w:pStyle w:val="ListParagraph"/>
+        <w:numPr>
+          <w:ilvl w:val="3"/>
+          <w:numId w:val="1"/>
+        </w:numPr>
+      </w:pPr>
+      <w:r>
+        <w:t>A button to request navigation to this carpark</w:t>
+      </w:r>
+    </w:p>
+    <w:p>
+      <w:pPr>
+        <w:pStyle w:val="ListParagraph"/>
+        <w:numPr>
+          <w:ilvl w:val="1"/>
+          <w:numId w:val="1"/>
+        </w:numPr>
+      </w:pPr>
+      <w:r>
+        <w:lastRenderedPageBreak/>
+        <w:t>From a specific carpark’s Advanced Information screen, or a specific carpark selected in the map described in 5.1, the user must be able to request navigation to this carpark. Upon requesting navigation, the system must find the fastest route from the user’s current location to the location of the specified carpark.</w:t>
+      </w:r>
+    </w:p>
+    <w:p>
+      <w:pPr>
+        <w:pStyle w:val="ListParagraph"/>
+        <w:numPr>
+          <w:ilvl w:val="2"/>
+          <w:numId w:val="1"/>
+        </w:numPr>
+      </w:pPr>
+      <w:r>
+        <w:t>The system must show on a map a highlighted fastest route between the user’s current location and the location of the requested carpark.</w:t>
+      </w:r>
+    </w:p>
+    <w:p/>
     <w:p/>
     <w:p>
       <w:pPr>
@@ -1244,7 +1397,15 @@
           </w:tcPr>
           <w:p>
             <w:r>
-              <w:t>Tan Chuan Liang</w:t>
+              <w:t xml:space="preserve">Tan </w:t>
+            </w:r>
+            <w:proofErr w:type="spellStart"/>
+            <w:r>
+              <w:t>Chuan</w:t>
+            </w:r>
+            <w:proofErr w:type="spellEnd"/>
+            <w:r>
+              <w:t xml:space="preserve"> Liang</w:t>
             </w:r>
           </w:p>
         </w:tc>
@@ -1264,7 +1425,15 @@
           </w:tcPr>
           <w:p>
             <w:r>
-              <w:t>Tan Chuan Liang</w:t>
+              <w:t xml:space="preserve">Tan </w:t>
+            </w:r>
+            <w:proofErr w:type="spellStart"/>
+            <w:r>
+              <w:t>Chuan</w:t>
+            </w:r>
+            <w:proofErr w:type="spellEnd"/>
+            <w:r>
+              <w:t xml:space="preserve"> Liang</w:t>
             </w:r>
           </w:p>
         </w:tc>
@@ -1385,7 +1554,15 @@
               </w:numPr>
             </w:pPr>
             <w:r>
-              <w:t>App must be connected to WiFi/Mobile Data</w:t>
+              <w:t xml:space="preserve">App must be connected to </w:t>
+            </w:r>
+            <w:proofErr w:type="spellStart"/>
+            <w:r>
+              <w:t>WiFi</w:t>
+            </w:r>
+            <w:proofErr w:type="spellEnd"/>
+            <w:r>
+              <w:t>/Mobile Data</w:t>
             </w:r>
           </w:p>
         </w:tc>
@@ -1765,11 +1942,16 @@
             <w:r>
               <w:t xml:space="preserve">check if your mobile data or </w:t>
             </w:r>
+            <w:proofErr w:type="spellStart"/>
             <w:r>
               <w:t>W</w:t>
             </w:r>
             <w:r>
-              <w:t>ifi is turned on.”</w:t>
+              <w:t>ifi</w:t>
+            </w:r>
+            <w:proofErr w:type="spellEnd"/>
+            <w:r>
+              <w:t xml:space="preserve"> is turned on.”</w:t>
             </w:r>
           </w:p>
           <w:p>
@@ -1979,7 +2161,15 @@
           </w:tcPr>
           <w:p>
             <w:r>
-              <w:t>Tan Chuan Liang</w:t>
+              <w:t xml:space="preserve">Tan </w:t>
+            </w:r>
+            <w:proofErr w:type="spellStart"/>
+            <w:r>
+              <w:t>Chuan</w:t>
+            </w:r>
+            <w:proofErr w:type="spellEnd"/>
+            <w:r>
+              <w:t xml:space="preserve"> Liang</w:t>
             </w:r>
           </w:p>
         </w:tc>
@@ -1999,7 +2189,15 @@
           </w:tcPr>
           <w:p>
             <w:r>
-              <w:t>Tan Chuan Liang</w:t>
+              <w:t xml:space="preserve">Tan </w:t>
+            </w:r>
+            <w:proofErr w:type="spellStart"/>
+            <w:r>
+              <w:t>Chuan</w:t>
+            </w:r>
+            <w:proofErr w:type="spellEnd"/>
+            <w:r>
+              <w:t xml:space="preserve"> Liang</w:t>
             </w:r>
           </w:p>
         </w:tc>
@@ -2262,7 +2460,15 @@
               <w:t xml:space="preserve"> using </w:t>
             </w:r>
             <w:r>
-              <w:t>Use Case #4 “Check And/Or Update Data”</w:t>
+              <w:t xml:space="preserve">Use Case #4 “Check </w:t>
+            </w:r>
+            <w:proofErr w:type="spellStart"/>
+            <w:r>
+              <w:t>And/Or</w:t>
+            </w:r>
+            <w:proofErr w:type="spellEnd"/>
+            <w:r>
+              <w:t xml:space="preserve"> Update Data”</w:t>
             </w:r>
             <w:r>
               <w:t>.</w:t>
@@ -2383,7 +2589,15 @@
               <w:t>at least 1</w:t>
             </w:r>
             <w:r>
-              <w:t xml:space="preserve"> carpark not returned by Use Case #4 “Check And/Or Update Data”</w:t>
+              <w:t xml:space="preserve"> carpark not returned by Use Case #4 “Check </w:t>
+            </w:r>
+            <w:proofErr w:type="spellStart"/>
+            <w:r>
+              <w:t>And/Or</w:t>
+            </w:r>
+            <w:proofErr w:type="spellEnd"/>
+            <w:r>
+              <w:t xml:space="preserve"> Update Data”</w:t>
             </w:r>
           </w:p>
           <w:p>
@@ -2436,7 +2650,15 @@
           </w:tcPr>
           <w:p>
             <w:r>
-              <w:t>#4 Check And/Or Update Data</w:t>
+              <w:t xml:space="preserve">#4 Check </w:t>
+            </w:r>
+            <w:proofErr w:type="spellStart"/>
+            <w:r>
+              <w:t>And/Or</w:t>
+            </w:r>
+            <w:proofErr w:type="spellEnd"/>
+            <w:r>
+              <w:t xml:space="preserve"> Update Data</w:t>
             </w:r>
           </w:p>
         </w:tc>
@@ -2587,7 +2809,15 @@
           </w:tcPr>
           <w:p>
             <w:r>
-              <w:t>Tan Chuan Liang</w:t>
+              <w:t xml:space="preserve">Tan </w:t>
+            </w:r>
+            <w:proofErr w:type="spellStart"/>
+            <w:r>
+              <w:t>Chuan</w:t>
+            </w:r>
+            <w:proofErr w:type="spellEnd"/>
+            <w:r>
+              <w:t xml:space="preserve"> Liang</w:t>
             </w:r>
           </w:p>
         </w:tc>
@@ -2607,7 +2837,15 @@
           </w:tcPr>
           <w:p>
             <w:r>
-              <w:t>Tan Chuan Liang</w:t>
+              <w:t xml:space="preserve">Tan </w:t>
+            </w:r>
+            <w:proofErr w:type="spellStart"/>
+            <w:r>
+              <w:t>Chuan</w:t>
+            </w:r>
+            <w:proofErr w:type="spellEnd"/>
+            <w:r>
+              <w:t xml:space="preserve"> Liang</w:t>
             </w:r>
           </w:p>
         </w:tc>
@@ -2849,7 +3087,15 @@
               </w:numPr>
             </w:pPr>
             <w:r>
-              <w:t xml:space="preserve">System must find the data of the list of carparks given using Use Case #4 “Check And/Or Update Data”. </w:t>
+              <w:t xml:space="preserve">System must find the data of the list of carparks given using Use Case #4 “Check </w:t>
+            </w:r>
+            <w:proofErr w:type="spellStart"/>
+            <w:r>
+              <w:t>And/Or</w:t>
+            </w:r>
+            <w:proofErr w:type="spellEnd"/>
+            <w:r>
+              <w:t xml:space="preserve"> Update Data”. </w:t>
             </w:r>
           </w:p>
           <w:p>
@@ -2940,7 +3186,15 @@
           </w:tcPr>
           <w:p>
             <w:r>
-              <w:t>EX-2: Advanced data of at least 1 carpark not returned by Use Case #4 “Check And/Or Update Data”</w:t>
+              <w:t xml:space="preserve">EX-2: Advanced data of at least 1 carpark not returned by Use Case #4 “Check </w:t>
+            </w:r>
+            <w:proofErr w:type="spellStart"/>
+            <w:r>
+              <w:t>And/Or</w:t>
+            </w:r>
+            <w:proofErr w:type="spellEnd"/>
+            <w:r>
+              <w:t xml:space="preserve"> Update Data”</w:t>
             </w:r>
           </w:p>
           <w:p>
@@ -2987,7 +3241,15 @@
           </w:tcPr>
           <w:p>
             <w:r>
-              <w:t>#4 Check And/Or Update Data</w:t>
+              <w:t xml:space="preserve">#4 Check </w:t>
+            </w:r>
+            <w:proofErr w:type="spellStart"/>
+            <w:r>
+              <w:t>And/Or</w:t>
+            </w:r>
+            <w:proofErr w:type="spellEnd"/>
+            <w:r>
+              <w:t xml:space="preserve"> Update Data</w:t>
             </w:r>
           </w:p>
         </w:tc>
@@ -3116,7 +3378,15 @@
           </w:tcPr>
           <w:p>
             <w:r>
-              <w:t>Check And/Or Update Data</w:t>
+              <w:t xml:space="preserve">Check </w:t>
+            </w:r>
+            <w:proofErr w:type="spellStart"/>
+            <w:r>
+              <w:t>And/Or</w:t>
+            </w:r>
+            <w:proofErr w:type="spellEnd"/>
+            <w:r>
+              <w:t xml:space="preserve"> Update Data</w:t>
             </w:r>
           </w:p>
         </w:tc>
@@ -3138,7 +3408,15 @@
           </w:tcPr>
           <w:p>
             <w:r>
-              <w:t>Tan Chuan Liang</w:t>
+              <w:t xml:space="preserve">Tan </w:t>
+            </w:r>
+            <w:proofErr w:type="spellStart"/>
+            <w:r>
+              <w:t>Chuan</w:t>
+            </w:r>
+            <w:proofErr w:type="spellEnd"/>
+            <w:r>
+              <w:t xml:space="preserve"> Liang</w:t>
             </w:r>
           </w:p>
         </w:tc>
@@ -3158,7 +3436,15 @@
           </w:tcPr>
           <w:p>
             <w:r>
-              <w:t>Tan Chuan Liang</w:t>
+              <w:t xml:space="preserve">Tan </w:t>
+            </w:r>
+            <w:proofErr w:type="spellStart"/>
+            <w:r>
+              <w:t>Chuan</w:t>
+            </w:r>
+            <w:proofErr w:type="spellEnd"/>
+            <w:r>
+              <w:t xml:space="preserve"> Liang</w:t>
             </w:r>
           </w:p>
         </w:tc>
@@ -3448,7 +3734,15 @@
               <w:t xml:space="preserve">If the carpark data currently stored is older than 1 minute, </w:t>
             </w:r>
             <w:r>
-              <w:t>the system must use Use Case #5 “Combine Data” to request</w:t>
+              <w:t xml:space="preserve">the system must use </w:t>
+            </w:r>
+            <w:proofErr w:type="spellStart"/>
+            <w:r>
+              <w:t>Use</w:t>
+            </w:r>
+            <w:proofErr w:type="spellEnd"/>
+            <w:r>
+              <w:t xml:space="preserve"> Case #5 “Combine Data” to request</w:t>
             </w:r>
             <w:r>
               <w:t xml:space="preserve"> and store</w:t>
@@ -3779,7 +4073,15 @@
           </w:tcPr>
           <w:p>
             <w:r>
-              <w:t>Tan Chuan Liang</w:t>
+              <w:t xml:space="preserve">Tan </w:t>
+            </w:r>
+            <w:proofErr w:type="spellStart"/>
+            <w:r>
+              <w:t>Chuan</w:t>
+            </w:r>
+            <w:proofErr w:type="spellEnd"/>
+            <w:r>
+              <w:t xml:space="preserve"> Liang</w:t>
             </w:r>
           </w:p>
         </w:tc>
@@ -3799,7 +4101,15 @@
           </w:tcPr>
           <w:p>
             <w:r>
-              <w:t>Tan Chuan Liang</w:t>
+              <w:t xml:space="preserve">Tan </w:t>
+            </w:r>
+            <w:proofErr w:type="spellStart"/>
+            <w:r>
+              <w:t>Chuan</w:t>
+            </w:r>
+            <w:proofErr w:type="spellEnd"/>
+            <w:r>
+              <w:t xml:space="preserve"> Liang</w:t>
             </w:r>
           </w:p>
         </w:tc>
@@ -4041,7 +4351,15 @@
               <w:t xml:space="preserve"> “</w:t>
             </w:r>
             <w:r>
-              <w:t>Check And/Or Update Data</w:t>
+              <w:t xml:space="preserve">Check </w:t>
+            </w:r>
+            <w:proofErr w:type="spellStart"/>
+            <w:r>
+              <w:t>And/Or</w:t>
+            </w:r>
+            <w:proofErr w:type="spellEnd"/>
+            <w:r>
+              <w:t xml:space="preserve"> Update Data</w:t>
             </w:r>
             <w:r>
               <w:t xml:space="preserve">” requests </w:t>
@@ -6260,7 +6578,23 @@
                 <w:rFonts w:ascii="Calibri" w:eastAsia="Times New Roman" w:hAnsi="Calibri" w:cs="Calibri"/>
                 <w:lang w:eastAsia="en-SG"/>
               </w:rPr>
-              <w:t>displays error message “No internet connection, please check if your mobile data or Wifi is turned on.” </w:t>
+              <w:t xml:space="preserve">displays error message “No internet connection, please check if your mobile data or </w:t>
+            </w:r>
+            <w:proofErr w:type="spellStart"/>
+            <w:r>
+              <w:rPr>
+                <w:rFonts w:ascii="Calibri" w:eastAsia="Times New Roman" w:hAnsi="Calibri" w:cs="Calibri"/>
+                <w:lang w:eastAsia="en-SG"/>
+              </w:rPr>
+              <w:t>Wifi</w:t>
+            </w:r>
+            <w:proofErr w:type="spellEnd"/>
+            <w:r>
+              <w:rPr>
+                <w:rFonts w:ascii="Calibri" w:eastAsia="Times New Roman" w:hAnsi="Calibri" w:cs="Calibri"/>
+                <w:lang w:eastAsia="en-SG"/>
+              </w:rPr>
+              <w:t xml:space="preserve"> is turned on.” </w:t>
             </w:r>
           </w:p>
           <w:p>
@@ -8753,7 +9087,23 @@
                 <w:rFonts w:ascii="Calibri" w:eastAsia="Times New Roman" w:hAnsi="Calibri" w:cs="Calibri"/>
                 <w:lang w:eastAsia="en-SG"/>
               </w:rPr>
-              <w:t>displays error message “No internet connection, please check if your mobile data or Wifi is turned on.” </w:t>
+              <w:t xml:space="preserve">displays error message “No internet connection, please check if your mobile data or </w:t>
+            </w:r>
+            <w:proofErr w:type="spellStart"/>
+            <w:r>
+              <w:rPr>
+                <w:rFonts w:ascii="Calibri" w:eastAsia="Times New Roman" w:hAnsi="Calibri" w:cs="Calibri"/>
+                <w:lang w:eastAsia="en-SG"/>
+              </w:rPr>
+              <w:t>Wifi</w:t>
+            </w:r>
+            <w:proofErr w:type="spellEnd"/>
+            <w:r>
+              <w:rPr>
+                <w:rFonts w:ascii="Calibri" w:eastAsia="Times New Roman" w:hAnsi="Calibri" w:cs="Calibri"/>
+                <w:lang w:eastAsia="en-SG"/>
+              </w:rPr>
+              <w:t xml:space="preserve"> is turned on.” </w:t>
             </w:r>
           </w:p>
           <w:p>
@@ -11265,7 +11615,23 @@
                 <w:rFonts w:ascii="Calibri" w:eastAsia="Times New Roman" w:hAnsi="Calibri" w:cs="Calibri"/>
                 <w:lang w:eastAsia="en-SG"/>
               </w:rPr>
-              <w:t>displays error message “No internet connection, please check if your mobile data or Wifi is turned on.” </w:t>
+              <w:t xml:space="preserve">displays error message “No internet connection, please check if your mobile data or </w:t>
+            </w:r>
+            <w:proofErr w:type="spellStart"/>
+            <w:r>
+              <w:rPr>
+                <w:rFonts w:ascii="Calibri" w:eastAsia="Times New Roman" w:hAnsi="Calibri" w:cs="Calibri"/>
+                <w:lang w:eastAsia="en-SG"/>
+              </w:rPr>
+              <w:t>Wifi</w:t>
+            </w:r>
+            <w:proofErr w:type="spellEnd"/>
+            <w:r>
+              <w:rPr>
+                <w:rFonts w:ascii="Calibri" w:eastAsia="Times New Roman" w:hAnsi="Calibri" w:cs="Calibri"/>
+                <w:lang w:eastAsia="en-SG"/>
+              </w:rPr>
+              <w:t xml:space="preserve"> is turned on.” </w:t>
             </w:r>
           </w:p>
           <w:p>
@@ -13786,7 +14152,23 @@
                 <w:rFonts w:ascii="Calibri" w:eastAsia="Times New Roman" w:hAnsi="Calibri" w:cs="Calibri"/>
                 <w:lang w:eastAsia="en-SG"/>
               </w:rPr>
-              <w:t>displays error message “No internet connection, please check if your mobile data or Wifi is turned on.” </w:t>
+              <w:t xml:space="preserve">displays error message “No internet connection, please check if your mobile data or </w:t>
+            </w:r>
+            <w:proofErr w:type="spellStart"/>
+            <w:r>
+              <w:rPr>
+                <w:rFonts w:ascii="Calibri" w:eastAsia="Times New Roman" w:hAnsi="Calibri" w:cs="Calibri"/>
+                <w:lang w:eastAsia="en-SG"/>
+              </w:rPr>
+              <w:t>Wifi</w:t>
+            </w:r>
+            <w:proofErr w:type="spellEnd"/>
+            <w:r>
+              <w:rPr>
+                <w:rFonts w:ascii="Calibri" w:eastAsia="Times New Roman" w:hAnsi="Calibri" w:cs="Calibri"/>
+                <w:lang w:eastAsia="en-SG"/>
+              </w:rPr>
+              <w:t xml:space="preserve"> is turned on.” </w:t>
             </w:r>
           </w:p>
           <w:p>
@@ -14515,7 +14897,15 @@
               </w:numPr>
             </w:pPr>
             <w:r>
-              <w:t>App must be connected to WiFi/Mobile Data</w:t>
+              <w:t xml:space="preserve">App must be connected to </w:t>
+            </w:r>
+            <w:proofErr w:type="spellStart"/>
+            <w:r>
+              <w:t>WiFi</w:t>
+            </w:r>
+            <w:proofErr w:type="spellEnd"/>
+            <w:r>
+              <w:t>/Mobile Data</w:t>
             </w:r>
           </w:p>
         </w:tc>
@@ -14767,7 +15157,15 @@
               </w:numPr>
             </w:pPr>
             <w:r>
-              <w:t>System displays error message “No internet connection, please check if your mobile data or Wifi is turned on.”</w:t>
+              <w:t xml:space="preserve">System displays error message “No internet connection, please check if your mobile data or </w:t>
+            </w:r>
+            <w:proofErr w:type="spellStart"/>
+            <w:r>
+              <w:t>Wifi</w:t>
+            </w:r>
+            <w:proofErr w:type="spellEnd"/>
+            <w:r>
+              <w:t xml:space="preserve"> is turned on.”</w:t>
             </w:r>
           </w:p>
           <w:p>
@@ -15736,7 +16134,15 @@
               </w:numPr>
             </w:pPr>
             <w:r>
-              <w:t>App must be connected to WiFi/Mobile Data</w:t>
+              <w:t xml:space="preserve">App must be connected to </w:t>
+            </w:r>
+            <w:proofErr w:type="spellStart"/>
+            <w:r>
+              <w:t>WiFi</w:t>
+            </w:r>
+            <w:proofErr w:type="spellEnd"/>
+            <w:r>
+              <w:t>/Mobile Data</w:t>
             </w:r>
           </w:p>
           <w:p>
@@ -16041,7 +16447,15 @@
               </w:numPr>
             </w:pPr>
             <w:r>
-              <w:t>System displays error message “No internet connection, please check if your mobile data or Wifi is turned on.”</w:t>
+              <w:t xml:space="preserve">System displays error message “No internet connection, please check if your mobile data or </w:t>
+            </w:r>
+            <w:proofErr w:type="spellStart"/>
+            <w:r>
+              <w:t>Wifi</w:t>
+            </w:r>
+            <w:proofErr w:type="spellEnd"/>
+            <w:r>
+              <w:t xml:space="preserve"> is turned on.”</w:t>
             </w:r>
           </w:p>
           <w:p>
@@ -16437,7 +16851,15 @@
               </w:numPr>
             </w:pPr>
             <w:r>
-              <w:t>App must be connected to WiFi/Mobile Data</w:t>
+              <w:t xml:space="preserve">App must be connected to </w:t>
+            </w:r>
+            <w:proofErr w:type="spellStart"/>
+            <w:r>
+              <w:t>WiFi</w:t>
+            </w:r>
+            <w:proofErr w:type="spellEnd"/>
+            <w:r>
+              <w:t>/Mobile Data</w:t>
             </w:r>
           </w:p>
           <w:p>
@@ -16736,7 +17158,15 @@
               </w:numPr>
             </w:pPr>
             <w:r>
-              <w:t>System displays error message “No internet connection, please check if your mobile data or Wifi is turned on.”</w:t>
+              <w:t xml:space="preserve">System displays error message “No internet connection, please check if your mobile data or </w:t>
+            </w:r>
+            <w:proofErr w:type="spellStart"/>
+            <w:r>
+              <w:t>Wifi</w:t>
+            </w:r>
+            <w:proofErr w:type="spellEnd"/>
+            <w:r>
+              <w:t xml:space="preserve"> is turned on.”</w:t>
             </w:r>
           </w:p>
           <w:p>
@@ -17131,7 +17561,15 @@
               </w:numPr>
             </w:pPr>
             <w:r>
-              <w:t>App must be connected to WiFi/Mobile Data</w:t>
+              <w:t xml:space="preserve">App must be connected to </w:t>
+            </w:r>
+            <w:proofErr w:type="spellStart"/>
+            <w:r>
+              <w:t>WiFi</w:t>
+            </w:r>
+            <w:proofErr w:type="spellEnd"/>
+            <w:r>
+              <w:t>/Mobile Data</w:t>
             </w:r>
           </w:p>
           <w:p>
@@ -17339,7 +17777,15 @@
               </w:numPr>
             </w:pPr>
             <w:r>
-              <w:t>System displays error message “No internet connection, please check if your mobile data or Wifi is turned on.”</w:t>
+              <w:t xml:space="preserve">System displays error message “No internet connection, please check if your mobile data or </w:t>
+            </w:r>
+            <w:proofErr w:type="spellStart"/>
+            <w:r>
+              <w:t>Wifi</w:t>
+            </w:r>
+            <w:proofErr w:type="spellEnd"/>
+            <w:r>
+              <w:t xml:space="preserve"> is turned on.”</w:t>
             </w:r>
           </w:p>
           <w:p>
@@ -17677,8 +18123,30 @@
               <w:rPr>
                 <w:lang w:val="en-SG"/>
               </w:rPr>
-              <w:t>Kenny Seah Yong Jie</w:t>
-            </w:r>
+              <w:t xml:space="preserve">Kenny </w:t>
+            </w:r>
+            <w:proofErr w:type="spellStart"/>
+            <w:r>
+              <w:rPr>
+                <w:lang w:val="en-SG"/>
+              </w:rPr>
+              <w:t>Seah</w:t>
+            </w:r>
+            <w:proofErr w:type="spellEnd"/>
+            <w:r>
+              <w:rPr>
+                <w:lang w:val="en-SG"/>
+              </w:rPr>
+              <w:t xml:space="preserve"> Yong </w:t>
+            </w:r>
+            <w:proofErr w:type="spellStart"/>
+            <w:r>
+              <w:rPr>
+                <w:lang w:val="en-SG"/>
+              </w:rPr>
+              <w:t>Jie</w:t>
+            </w:r>
+            <w:proofErr w:type="spellEnd"/>
           </w:p>
         </w:tc>
         <w:tc>
@@ -17727,8 +18195,30 @@
               <w:rPr>
                 <w:lang w:val="en-SG"/>
               </w:rPr>
-              <w:t>Kenny Seah Yong Jie</w:t>
-            </w:r>
+              <w:t xml:space="preserve">Kenny </w:t>
+            </w:r>
+            <w:proofErr w:type="spellStart"/>
+            <w:r>
+              <w:rPr>
+                <w:lang w:val="en-SG"/>
+              </w:rPr>
+              <w:t>Seah</w:t>
+            </w:r>
+            <w:proofErr w:type="spellEnd"/>
+            <w:r>
+              <w:rPr>
+                <w:lang w:val="en-SG"/>
+              </w:rPr>
+              <w:t xml:space="preserve"> Yong </w:t>
+            </w:r>
+            <w:proofErr w:type="spellStart"/>
+            <w:r>
+              <w:rPr>
+                <w:lang w:val="en-SG"/>
+              </w:rPr>
+              <w:t>Jie</w:t>
+            </w:r>
+            <w:proofErr w:type="spellEnd"/>
           </w:p>
         </w:tc>
       </w:tr>
@@ -17944,7 +18434,21 @@
               <w:rPr>
                 <w:lang w:val="en-SG"/>
               </w:rPr>
-              <w:t>Displays a map when the users request to display map of showing nearby carparks or when the 'Display Route between Addresses' use case is called when users request for navigation to a capark.</w:t>
+              <w:t xml:space="preserve">Displays a map when the users request to display map of showing nearby carparks or when the 'Display Route between Addresses' use case is called when users request for navigation to a </w:t>
+            </w:r>
+            <w:proofErr w:type="spellStart"/>
+            <w:r>
+              <w:rPr>
+                <w:lang w:val="en-SG"/>
+              </w:rPr>
+              <w:t>capark</w:t>
+            </w:r>
+            <w:proofErr w:type="spellEnd"/>
+            <w:r>
+              <w:rPr>
+                <w:lang w:val="en-SG"/>
+              </w:rPr>
+              <w:t>.</w:t>
             </w:r>
           </w:p>
         </w:tc>
@@ -18661,7 +19165,21 @@
               <w:rPr>
                 <w:lang w:val="en-SG"/>
               </w:rPr>
-              <w:t>If it does not, system displays error message “No internet connection, please check if your mobile data or Wifi is turned on.” </w:t>
+              <w:t xml:space="preserve">If it does not, system displays error message “No internet connection, please check if your mobile data or </w:t>
+            </w:r>
+            <w:proofErr w:type="spellStart"/>
+            <w:r>
+              <w:rPr>
+                <w:lang w:val="en-SG"/>
+              </w:rPr>
+              <w:t>Wifi</w:t>
+            </w:r>
+            <w:proofErr w:type="spellEnd"/>
+            <w:r>
+              <w:rPr>
+                <w:lang w:val="en-SG"/>
+              </w:rPr>
+              <w:t xml:space="preserve"> is turned on.” </w:t>
             </w:r>
           </w:p>
           <w:p>
@@ -19105,8 +19623,30 @@
               <w:rPr>
                 <w:lang w:val="en-SG"/>
               </w:rPr>
-              <w:t>Kenny Seah Yong Jie</w:t>
-            </w:r>
+              <w:t xml:space="preserve">Kenny </w:t>
+            </w:r>
+            <w:proofErr w:type="spellStart"/>
+            <w:r>
+              <w:rPr>
+                <w:lang w:val="en-SG"/>
+              </w:rPr>
+              <w:t>Seah</w:t>
+            </w:r>
+            <w:proofErr w:type="spellEnd"/>
+            <w:r>
+              <w:rPr>
+                <w:lang w:val="en-SG"/>
+              </w:rPr>
+              <w:t xml:space="preserve"> Yong </w:t>
+            </w:r>
+            <w:proofErr w:type="spellStart"/>
+            <w:r>
+              <w:rPr>
+                <w:lang w:val="en-SG"/>
+              </w:rPr>
+              <w:t>Jie</w:t>
+            </w:r>
+            <w:proofErr w:type="spellEnd"/>
           </w:p>
         </w:tc>
         <w:tc>
@@ -19155,8 +19695,30 @@
               <w:rPr>
                 <w:lang w:val="en-SG"/>
               </w:rPr>
-              <w:t>Kenny Seah Yong Jie</w:t>
-            </w:r>
+              <w:t xml:space="preserve">Kenny </w:t>
+            </w:r>
+            <w:proofErr w:type="spellStart"/>
+            <w:r>
+              <w:rPr>
+                <w:lang w:val="en-SG"/>
+              </w:rPr>
+              <w:t>Seah</w:t>
+            </w:r>
+            <w:proofErr w:type="spellEnd"/>
+            <w:r>
+              <w:rPr>
+                <w:lang w:val="en-SG"/>
+              </w:rPr>
+              <w:t xml:space="preserve"> Yong </w:t>
+            </w:r>
+            <w:proofErr w:type="spellStart"/>
+            <w:r>
+              <w:rPr>
+                <w:lang w:val="en-SG"/>
+              </w:rPr>
+              <w:t>Jie</w:t>
+            </w:r>
+            <w:proofErr w:type="spellEnd"/>
           </w:p>
         </w:tc>
       </w:tr>
@@ -20083,7 +20645,21 @@
               <w:rPr>
                 <w:lang w:val="en-SG"/>
               </w:rPr>
-              <w:t>If it does not, system displays error message “No internet connection, please check if your mobile data or Wifi is turned on.” </w:t>
+              <w:t xml:space="preserve">If it does not, system displays error message “No internet connection, please check if your mobile data or </w:t>
+            </w:r>
+            <w:proofErr w:type="spellStart"/>
+            <w:r>
+              <w:rPr>
+                <w:lang w:val="en-SG"/>
+              </w:rPr>
+              <w:t>Wifi</w:t>
+            </w:r>
+            <w:proofErr w:type="spellEnd"/>
+            <w:r>
+              <w:rPr>
+                <w:lang w:val="en-SG"/>
+              </w:rPr>
+              <w:t xml:space="preserve"> is turned on.” </w:t>
             </w:r>
           </w:p>
           <w:p>
@@ -20527,8 +21103,30 @@
               <w:rPr>
                 <w:lang w:val="en-SG"/>
               </w:rPr>
-              <w:t>Kenny Seah Yong Jie</w:t>
-            </w:r>
+              <w:t xml:space="preserve">Kenny </w:t>
+            </w:r>
+            <w:proofErr w:type="spellStart"/>
+            <w:r>
+              <w:rPr>
+                <w:lang w:val="en-SG"/>
+              </w:rPr>
+              <w:t>Seah</w:t>
+            </w:r>
+            <w:proofErr w:type="spellEnd"/>
+            <w:r>
+              <w:rPr>
+                <w:lang w:val="en-SG"/>
+              </w:rPr>
+              <w:t xml:space="preserve"> Yong </w:t>
+            </w:r>
+            <w:proofErr w:type="spellStart"/>
+            <w:r>
+              <w:rPr>
+                <w:lang w:val="en-SG"/>
+              </w:rPr>
+              <w:t>Jie</w:t>
+            </w:r>
+            <w:proofErr w:type="spellEnd"/>
           </w:p>
         </w:tc>
         <w:tc>
@@ -20577,8 +21175,30 @@
               <w:rPr>
                 <w:lang w:val="en-SG"/>
               </w:rPr>
-              <w:t>Kenny Seah Yong Jie</w:t>
-            </w:r>
+              <w:t xml:space="preserve">Kenny </w:t>
+            </w:r>
+            <w:proofErr w:type="spellStart"/>
+            <w:r>
+              <w:rPr>
+                <w:lang w:val="en-SG"/>
+              </w:rPr>
+              <w:t>Seah</w:t>
+            </w:r>
+            <w:proofErr w:type="spellEnd"/>
+            <w:r>
+              <w:rPr>
+                <w:lang w:val="en-SG"/>
+              </w:rPr>
+              <w:t xml:space="preserve"> Yong </w:t>
+            </w:r>
+            <w:proofErr w:type="spellStart"/>
+            <w:r>
+              <w:rPr>
+                <w:lang w:val="en-SG"/>
+              </w:rPr>
+              <w:t>Jie</w:t>
+            </w:r>
+            <w:proofErr w:type="spellEnd"/>
           </w:p>
         </w:tc>
       </w:tr>
@@ -21497,7 +22117,21 @@
               <w:rPr>
                 <w:lang w:val="en-SG"/>
               </w:rPr>
-              <w:t>If it does not, system displays error message “No internet connection, please check if your mobile data or Wifi is turned on.” </w:t>
+              <w:t xml:space="preserve">If it does not, system displays error message “No internet connection, please check if your mobile data or </w:t>
+            </w:r>
+            <w:proofErr w:type="spellStart"/>
+            <w:r>
+              <w:rPr>
+                <w:lang w:val="en-SG"/>
+              </w:rPr>
+              <w:t>Wifi</w:t>
+            </w:r>
+            <w:proofErr w:type="spellEnd"/>
+            <w:r>
+              <w:rPr>
+                <w:lang w:val="en-SG"/>
+              </w:rPr>
+              <w:t xml:space="preserve"> is turned on.” </w:t>
             </w:r>
           </w:p>
           <w:p>
@@ -21935,8 +22569,30 @@
               <w:rPr>
                 <w:lang w:val="en-SG"/>
               </w:rPr>
-              <w:t>Kenny Seah Yong Jie</w:t>
-            </w:r>
+              <w:t xml:space="preserve">Kenny </w:t>
+            </w:r>
+            <w:proofErr w:type="spellStart"/>
+            <w:r>
+              <w:rPr>
+                <w:lang w:val="en-SG"/>
+              </w:rPr>
+              <w:t>Seah</w:t>
+            </w:r>
+            <w:proofErr w:type="spellEnd"/>
+            <w:r>
+              <w:rPr>
+                <w:lang w:val="en-SG"/>
+              </w:rPr>
+              <w:t xml:space="preserve"> Yong </w:t>
+            </w:r>
+            <w:proofErr w:type="spellStart"/>
+            <w:r>
+              <w:rPr>
+                <w:lang w:val="en-SG"/>
+              </w:rPr>
+              <w:t>Jie</w:t>
+            </w:r>
+            <w:proofErr w:type="spellEnd"/>
           </w:p>
         </w:tc>
         <w:tc>
@@ -21985,8 +22641,30 @@
               <w:rPr>
                 <w:lang w:val="en-SG"/>
               </w:rPr>
-              <w:t>Kenny Seah Yong Jie</w:t>
-            </w:r>
+              <w:t xml:space="preserve">Kenny </w:t>
+            </w:r>
+            <w:proofErr w:type="spellStart"/>
+            <w:r>
+              <w:rPr>
+                <w:lang w:val="en-SG"/>
+              </w:rPr>
+              <w:t>Seah</w:t>
+            </w:r>
+            <w:proofErr w:type="spellEnd"/>
+            <w:r>
+              <w:rPr>
+                <w:lang w:val="en-SG"/>
+              </w:rPr>
+              <w:t xml:space="preserve"> Yong </w:t>
+            </w:r>
+            <w:proofErr w:type="spellStart"/>
+            <w:r>
+              <w:rPr>
+                <w:lang w:val="en-SG"/>
+              </w:rPr>
+              <w:t>Jie</w:t>
+            </w:r>
+            <w:proofErr w:type="spellEnd"/>
           </w:p>
         </w:tc>
       </w:tr>
@@ -22862,7 +23540,21 @@
               <w:rPr>
                 <w:lang w:val="en-SG"/>
               </w:rPr>
-              <w:t>If it does not, system displays error message “No internet connection, please check if your mobile data or Wifi is turned on.” </w:t>
+              <w:t xml:space="preserve">If it does not, system displays error message “No internet connection, please check if your mobile data or </w:t>
+            </w:r>
+            <w:proofErr w:type="spellStart"/>
+            <w:r>
+              <w:rPr>
+                <w:lang w:val="en-SG"/>
+              </w:rPr>
+              <w:t>Wifi</w:t>
+            </w:r>
+            <w:proofErr w:type="spellEnd"/>
+            <w:r>
+              <w:rPr>
+                <w:lang w:val="en-SG"/>
+              </w:rPr>
+              <w:t xml:space="preserve"> is turned on.” </w:t>
             </w:r>
           </w:p>
           <w:p>
@@ -23350,8 +24042,30 @@
               <w:rPr>
                 <w:lang w:val="en-SG"/>
               </w:rPr>
-              <w:t>Kenny Seah Yong Jie</w:t>
-            </w:r>
+              <w:t xml:space="preserve">Kenny </w:t>
+            </w:r>
+            <w:proofErr w:type="spellStart"/>
+            <w:r>
+              <w:rPr>
+                <w:lang w:val="en-SG"/>
+              </w:rPr>
+              <w:t>Seah</w:t>
+            </w:r>
+            <w:proofErr w:type="spellEnd"/>
+            <w:r>
+              <w:rPr>
+                <w:lang w:val="en-SG"/>
+              </w:rPr>
+              <w:t xml:space="preserve"> Yong </w:t>
+            </w:r>
+            <w:proofErr w:type="spellStart"/>
+            <w:r>
+              <w:rPr>
+                <w:lang w:val="en-SG"/>
+              </w:rPr>
+              <w:t>Jie</w:t>
+            </w:r>
+            <w:proofErr w:type="spellEnd"/>
           </w:p>
         </w:tc>
         <w:tc>
@@ -23400,8 +24114,30 @@
               <w:rPr>
                 <w:lang w:val="en-SG"/>
               </w:rPr>
-              <w:t>Kenny Seah Yong Jie</w:t>
-            </w:r>
+              <w:t xml:space="preserve">Kenny </w:t>
+            </w:r>
+            <w:proofErr w:type="spellStart"/>
+            <w:r>
+              <w:rPr>
+                <w:lang w:val="en-SG"/>
+              </w:rPr>
+              <w:t>Seah</w:t>
+            </w:r>
+            <w:proofErr w:type="spellEnd"/>
+            <w:r>
+              <w:rPr>
+                <w:lang w:val="en-SG"/>
+              </w:rPr>
+              <w:t xml:space="preserve"> Yong </w:t>
+            </w:r>
+            <w:proofErr w:type="spellStart"/>
+            <w:r>
+              <w:rPr>
+                <w:lang w:val="en-SG"/>
+              </w:rPr>
+              <w:t>Jie</w:t>
+            </w:r>
+            <w:proofErr w:type="spellEnd"/>
           </w:p>
         </w:tc>
       </w:tr>
@@ -24290,7 +25026,21 @@
               <w:rPr>
                 <w:lang w:val="en-SG"/>
               </w:rPr>
-              <w:t>If it does not, system displays error message “No internet connection, please check if your mobile data or Wifi is turned on.” </w:t>
+              <w:t xml:space="preserve">If it does not, system displays error message “No internet connection, please check if your mobile data or </w:t>
+            </w:r>
+            <w:proofErr w:type="spellStart"/>
+            <w:r>
+              <w:rPr>
+                <w:lang w:val="en-SG"/>
+              </w:rPr>
+              <w:t>Wifi</w:t>
+            </w:r>
+            <w:proofErr w:type="spellEnd"/>
+            <w:r>
+              <w:rPr>
+                <w:lang w:val="en-SG"/>
+              </w:rPr>
+              <w:t xml:space="preserve"> is turned on.” </w:t>
             </w:r>
           </w:p>
           <w:p>
@@ -24747,8 +25497,30 @@
               <w:rPr>
                 <w:lang w:val="en-SG"/>
               </w:rPr>
-              <w:t>Kenny Seah Yong Jie</w:t>
-            </w:r>
+              <w:t xml:space="preserve">Kenny </w:t>
+            </w:r>
+            <w:proofErr w:type="spellStart"/>
+            <w:r>
+              <w:rPr>
+                <w:lang w:val="en-SG"/>
+              </w:rPr>
+              <w:t>Seah</w:t>
+            </w:r>
+            <w:proofErr w:type="spellEnd"/>
+            <w:r>
+              <w:rPr>
+                <w:lang w:val="en-SG"/>
+              </w:rPr>
+              <w:t xml:space="preserve"> Yong </w:t>
+            </w:r>
+            <w:proofErr w:type="spellStart"/>
+            <w:r>
+              <w:rPr>
+                <w:lang w:val="en-SG"/>
+              </w:rPr>
+              <w:t>Jie</w:t>
+            </w:r>
+            <w:proofErr w:type="spellEnd"/>
           </w:p>
         </w:tc>
         <w:tc>
@@ -24797,8 +25569,30 @@
               <w:rPr>
                 <w:lang w:val="en-SG"/>
               </w:rPr>
-              <w:t>Kenny Seah Yong Jie</w:t>
-            </w:r>
+              <w:t xml:space="preserve">Kenny </w:t>
+            </w:r>
+            <w:proofErr w:type="spellStart"/>
+            <w:r>
+              <w:rPr>
+                <w:lang w:val="en-SG"/>
+              </w:rPr>
+              <w:t>Seah</w:t>
+            </w:r>
+            <w:proofErr w:type="spellEnd"/>
+            <w:r>
+              <w:rPr>
+                <w:lang w:val="en-SG"/>
+              </w:rPr>
+              <w:t xml:space="preserve"> Yong </w:t>
+            </w:r>
+            <w:proofErr w:type="spellStart"/>
+            <w:r>
+              <w:rPr>
+                <w:lang w:val="en-SG"/>
+              </w:rPr>
+              <w:t>Jie</w:t>
+            </w:r>
+            <w:proofErr w:type="spellEnd"/>
           </w:p>
         </w:tc>
       </w:tr>
@@ -25185,7 +25979,21 @@
               <w:rPr>
                 <w:lang w:val="en-SG"/>
               </w:rPr>
-              <w:t>Optimal route between user and target carpark, estimate travel time, and addresses's name  is obtained.</w:t>
+              <w:t xml:space="preserve">Optimal route between user and target carpark, estimate travel time, and </w:t>
+            </w:r>
+            <w:proofErr w:type="spellStart"/>
+            <w:r>
+              <w:rPr>
+                <w:lang w:val="en-SG"/>
+              </w:rPr>
+              <w:t>addresses's</w:t>
+            </w:r>
+            <w:proofErr w:type="spellEnd"/>
+            <w:r>
+              <w:rPr>
+                <w:lang w:val="en-SG"/>
+              </w:rPr>
+              <w:t xml:space="preserve"> name  is obtained.</w:t>
             </w:r>
           </w:p>
           <w:p>
@@ -25735,7 +26543,21 @@
               <w:rPr>
                 <w:lang w:val="en-SG"/>
               </w:rPr>
-              <w:t>If it does not, system displays error message “No internet connection, please check if your mobile data or Wifi is turned on.” </w:t>
+              <w:t xml:space="preserve">If it does not, system displays error message “No internet connection, please check if your mobile data or </w:t>
+            </w:r>
+            <w:proofErr w:type="spellStart"/>
+            <w:r>
+              <w:rPr>
+                <w:lang w:val="en-SG"/>
+              </w:rPr>
+              <w:t>Wifi</w:t>
+            </w:r>
+            <w:proofErr w:type="spellEnd"/>
+            <w:r>
+              <w:rPr>
+                <w:lang w:val="en-SG"/>
+              </w:rPr>
+              <w:t xml:space="preserve"> is turned on.” </w:t>
             </w:r>
           </w:p>
           <w:p>
@@ -26179,8 +27001,30 @@
               <w:rPr>
                 <w:lang w:val="en-SG"/>
               </w:rPr>
-              <w:t>Kenny Seah Yong Jie</w:t>
-            </w:r>
+              <w:t xml:space="preserve">Kenny </w:t>
+            </w:r>
+            <w:proofErr w:type="spellStart"/>
+            <w:r>
+              <w:rPr>
+                <w:lang w:val="en-SG"/>
+              </w:rPr>
+              <w:t>Seah</w:t>
+            </w:r>
+            <w:proofErr w:type="spellEnd"/>
+            <w:r>
+              <w:rPr>
+                <w:lang w:val="en-SG"/>
+              </w:rPr>
+              <w:t xml:space="preserve"> Yong </w:t>
+            </w:r>
+            <w:proofErr w:type="spellStart"/>
+            <w:r>
+              <w:rPr>
+                <w:lang w:val="en-SG"/>
+              </w:rPr>
+              <w:t>Jie</w:t>
+            </w:r>
+            <w:proofErr w:type="spellEnd"/>
           </w:p>
         </w:tc>
         <w:tc>
@@ -26229,8 +27073,30 @@
               <w:rPr>
                 <w:lang w:val="en-SG"/>
               </w:rPr>
-              <w:t>Kenny Seah Yong Jie</w:t>
-            </w:r>
+              <w:t xml:space="preserve">Kenny </w:t>
+            </w:r>
+            <w:proofErr w:type="spellStart"/>
+            <w:r>
+              <w:rPr>
+                <w:lang w:val="en-SG"/>
+              </w:rPr>
+              <w:t>Seah</w:t>
+            </w:r>
+            <w:proofErr w:type="spellEnd"/>
+            <w:r>
+              <w:rPr>
+                <w:lang w:val="en-SG"/>
+              </w:rPr>
+              <w:t xml:space="preserve"> Yong </w:t>
+            </w:r>
+            <w:proofErr w:type="spellStart"/>
+            <w:r>
+              <w:rPr>
+                <w:lang w:val="en-SG"/>
+              </w:rPr>
+              <w:t>Jie</w:t>
+            </w:r>
+            <w:proofErr w:type="spellEnd"/>
           </w:p>
         </w:tc>
       </w:tr>
@@ -26824,7 +27690,21 @@
               <w:rPr>
                 <w:lang w:val="en-SG"/>
               </w:rPr>
-              <w:t>Check if GPS is turned on on user's system.</w:t>
+              <w:t xml:space="preserve">Check if GPS is turned on </w:t>
+            </w:r>
+            <w:proofErr w:type="spellStart"/>
+            <w:r>
+              <w:rPr>
+                <w:lang w:val="en-SG"/>
+              </w:rPr>
+              <w:t>on</w:t>
+            </w:r>
+            <w:proofErr w:type="spellEnd"/>
+            <w:r>
+              <w:rPr>
+                <w:lang w:val="en-SG"/>
+              </w:rPr>
+              <w:t xml:space="preserve"> user's system.</w:t>
             </w:r>
           </w:p>
           <w:p>
@@ -27198,7 +28078,21 @@
               <w:rPr>
                 <w:lang w:val="en-SG"/>
               </w:rPr>
-              <w:t>If it does not, system displays error message “No internet connection, please check if your mobile data or Wifi is turned on.” </w:t>
+              <w:t xml:space="preserve">If it does not, system displays error message “No internet connection, please check if your mobile data or </w:t>
+            </w:r>
+            <w:proofErr w:type="spellStart"/>
+            <w:r>
+              <w:rPr>
+                <w:lang w:val="en-SG"/>
+              </w:rPr>
+              <w:t>Wifi</w:t>
+            </w:r>
+            <w:proofErr w:type="spellEnd"/>
+            <w:r>
+              <w:rPr>
+                <w:lang w:val="en-SG"/>
+              </w:rPr>
+              <w:t xml:space="preserve"> is turned on.” </w:t>
             </w:r>
           </w:p>
           <w:p>
@@ -27641,8 +28535,30 @@
               <w:rPr>
                 <w:lang w:val="en-SG"/>
               </w:rPr>
-              <w:t>Kenny Seah Yong Jie</w:t>
-            </w:r>
+              <w:t xml:space="preserve">Kenny </w:t>
+            </w:r>
+            <w:proofErr w:type="spellStart"/>
+            <w:r>
+              <w:rPr>
+                <w:lang w:val="en-SG"/>
+              </w:rPr>
+              <w:t>Seah</w:t>
+            </w:r>
+            <w:proofErr w:type="spellEnd"/>
+            <w:r>
+              <w:rPr>
+                <w:lang w:val="en-SG"/>
+              </w:rPr>
+              <w:t xml:space="preserve"> Yong </w:t>
+            </w:r>
+            <w:proofErr w:type="spellStart"/>
+            <w:r>
+              <w:rPr>
+                <w:lang w:val="en-SG"/>
+              </w:rPr>
+              <w:t>Jie</w:t>
+            </w:r>
+            <w:proofErr w:type="spellEnd"/>
           </w:p>
         </w:tc>
         <w:tc>
@@ -27691,8 +28607,30 @@
               <w:rPr>
                 <w:lang w:val="en-SG"/>
               </w:rPr>
-              <w:t>Kenny Seah Yong Jie</w:t>
-            </w:r>
+              <w:t xml:space="preserve">Kenny </w:t>
+            </w:r>
+            <w:proofErr w:type="spellStart"/>
+            <w:r>
+              <w:rPr>
+                <w:lang w:val="en-SG"/>
+              </w:rPr>
+              <w:t>Seah</w:t>
+            </w:r>
+            <w:proofErr w:type="spellEnd"/>
+            <w:r>
+              <w:rPr>
+                <w:lang w:val="en-SG"/>
+              </w:rPr>
+              <w:t xml:space="preserve"> Yong </w:t>
+            </w:r>
+            <w:proofErr w:type="spellStart"/>
+            <w:r>
+              <w:rPr>
+                <w:lang w:val="en-SG"/>
+              </w:rPr>
+              <w:t>Jie</w:t>
+            </w:r>
+            <w:proofErr w:type="spellEnd"/>
           </w:p>
         </w:tc>
       </w:tr>
@@ -28624,7 +29562,21 @@
               <w:rPr>
                 <w:lang w:val="en-SG"/>
               </w:rPr>
-              <w:t>If it does not, system displays error message “No internet connection, please check if your mobile data or Wifi is turned on.” </w:t>
+              <w:t xml:space="preserve">If it does not, system displays error message “No internet connection, please check if your mobile data or </w:t>
+            </w:r>
+            <w:proofErr w:type="spellStart"/>
+            <w:r>
+              <w:rPr>
+                <w:lang w:val="en-SG"/>
+              </w:rPr>
+              <w:t>Wifi</w:t>
+            </w:r>
+            <w:proofErr w:type="spellEnd"/>
+            <w:r>
+              <w:rPr>
+                <w:lang w:val="en-SG"/>
+              </w:rPr>
+              <w:t xml:space="preserve"> is turned on.” </w:t>
             </w:r>
           </w:p>
           <w:p>
@@ -47645,21 +48597,6 @@
 </file>
 
 <file path=customXml/item1.xml><?xml version="1.0" encoding="utf-8"?>
-<p:properties xmlns:p="http://schemas.microsoft.com/office/2006/metadata/properties" xmlns:xsi="http://www.w3.org/2001/XMLSchema-instance" xmlns:pc="http://schemas.microsoft.com/office/infopath/2007/PartnerControls">
-  <documentManagement/>
-</p:properties>
-</file>
-
-<file path=customXml/item2.xml><?xml version="1.0" encoding="utf-8"?>
-<?mso-contentType ?>
-<FormTemplates xmlns="http://schemas.microsoft.com/sharepoint/v3/contenttype/forms">
-  <Display>DocumentLibraryForm</Display>
-  <Edit>DocumentLibraryForm</Edit>
-  <New>DocumentLibraryForm</New>
-</FormTemplates>
-</file>
-
-<file path=customXml/item3.xml><?xml version="1.0" encoding="utf-8"?>
 <ct:contentTypeSchema xmlns:ct="http://schemas.microsoft.com/office/2006/metadata/contentType" xmlns:ma="http://schemas.microsoft.com/office/2006/metadata/properties/metaAttributes" ct:_="" ma:_="" ma:contentTypeName="Document" ma:contentTypeID="0x01010020D5B185A763654085001EC9F3CEB77B" ma:contentTypeVersion="4" ma:contentTypeDescription="Create a new document." ma:contentTypeScope="" ma:versionID="1b51b0aa3e46853bb029c570a601c336">
   <xsd:schema xmlns:xsd="http://www.w3.org/2001/XMLSchema" xmlns:xs="http://www.w3.org/2001/XMLSchema" xmlns:p="http://schemas.microsoft.com/office/2006/metadata/properties" xmlns:ns2="5292a4fd-9e80-4328-be15-d072e7c8663a" xmlns:ns3="dfa1b080-f8b3-45c1-90ef-879dead9b12b" targetNamespace="http://schemas.microsoft.com/office/2006/metadata/properties" ma:root="true" ma:fieldsID="6a984eed68276627b2157eefa277e9b8" ns2:_="" ns3:_="">
     <xsd:import namespace="5292a4fd-9e80-4328-be15-d072e7c8663a"/>
@@ -47824,11 +48761,36 @@
 </ct:contentTypeSchema>
 </file>
 
+<file path=customXml/item2.xml><?xml version="1.0" encoding="utf-8"?>
+<?mso-contentType ?>
+<FormTemplates xmlns="http://schemas.microsoft.com/sharepoint/v3/contenttype/forms">
+  <Display>DocumentLibraryForm</Display>
+  <Edit>DocumentLibraryForm</Edit>
+  <New>DocumentLibraryForm</New>
+</FormTemplates>
+</file>
+
+<file path=customXml/item3.xml><?xml version="1.0" encoding="utf-8"?>
+<p:properties xmlns:p="http://schemas.microsoft.com/office/2006/metadata/properties" xmlns:xsi="http://www.w3.org/2001/XMLSchema-instance" xmlns:pc="http://schemas.microsoft.com/office/infopath/2007/PartnerControls">
+  <documentManagement/>
+</p:properties>
+</file>
+
 <file path=customXml/itemProps1.xml><?xml version="1.0" encoding="utf-8"?>
-<ds:datastoreItem xmlns:ds="http://schemas.openxmlformats.org/officeDocument/2006/customXml" ds:itemID="{DE342F56-777A-469C-86A3-69AE4E99A8B8}">
+<ds:datastoreItem xmlns:ds="http://schemas.openxmlformats.org/officeDocument/2006/customXml" ds:itemID="{0D7F9536-DEE2-46BA-9233-26D776E921E7}">
   <ds:schemaRefs>
+    <ds:schemaRef ds:uri="http://schemas.microsoft.com/office/2006/metadata/contentType"/>
+    <ds:schemaRef ds:uri="http://schemas.microsoft.com/office/2006/metadata/properties/metaAttributes"/>
+    <ds:schemaRef ds:uri="http://www.w3.org/2001/XMLSchema"/>
     <ds:schemaRef ds:uri="http://schemas.microsoft.com/office/2006/metadata/properties"/>
+    <ds:schemaRef ds:uri="5292a4fd-9e80-4328-be15-d072e7c8663a"/>
+    <ds:schemaRef ds:uri="dfa1b080-f8b3-45c1-90ef-879dead9b12b"/>
+    <ds:schemaRef ds:uri="http://schemas.microsoft.com/office/2006/documentManagement/types"/>
     <ds:schemaRef ds:uri="http://schemas.microsoft.com/office/infopath/2007/PartnerControls"/>
+    <ds:schemaRef ds:uri="http://schemas.openxmlformats.org/package/2006/metadata/core-properties"/>
+    <ds:schemaRef ds:uri="http://purl.org/dc/elements/1.1/"/>
+    <ds:schemaRef ds:uri="http://purl.org/dc/terms/"/>
+    <ds:schemaRef ds:uri="http://schemas.microsoft.com/internal/obd"/>
   </ds:schemaRefs>
 </ds:datastoreItem>
 </file>
@@ -47842,5 +48804,10 @@
 </file>
 
 <file path=customXml/itemProps3.xml><?xml version="1.0" encoding="utf-8"?>
-<ds:datastoreItem xmlns:ds="http://schemas.openxmlformats.org/officeDocument/2006/customXml" ds:itemID="{0D7F9536-DEE2-46BA-9233-26D776E921E7}"/>
+<ds:datastoreItem xmlns:ds="http://schemas.openxmlformats.org/officeDocument/2006/customXml" ds:itemID="{DE342F56-777A-469C-86A3-69AE4E99A8B8}">
+  <ds:schemaRefs>
+    <ds:schemaRef ds:uri="http://schemas.microsoft.com/office/2006/metadata/properties"/>
+    <ds:schemaRef ds:uri="http://schemas.microsoft.com/office/infopath/2007/PartnerControls"/>
+  </ds:schemaRefs>
+</ds:datastoreItem>
 </file>
</xml_diff>

<commit_message>
Add Kenny sequence diagrams into word doc
</commit_message>
<xml_diff>
--- a/Project Report.docx
+++ b/Project Report.docx
@@ -1397,10 +1397,10 @@
           <w:noProof/>
         </w:rPr>
         <w:drawing>
-          <wp:inline distT="0" distB="0" distL="0" distR="0" wp14:anchorId="3D075EBF" wp14:editId="05762F2A">
-            <wp:extent cx="5943600" cy="4296410"/>
-            <wp:effectExtent l="0" t="0" r="0" b="8890"/>
-            <wp:docPr id="3" name="Picture 3" descr="Chart, diagram&#10;&#10;Description automatically generated"/>
+          <wp:inline distT="0" distB="0" distL="0" distR="0" wp14:anchorId="6710BF4D" wp14:editId="4DB81ADE">
+            <wp:extent cx="5943600" cy="6585585"/>
+            <wp:effectExtent l="0" t="0" r="0" b="5715"/>
+            <wp:docPr id="4" name="Picture 4" descr="Diagram&#10;&#10;Description automatically generated"/>
             <wp:cNvGraphicFramePr>
               <a:graphicFrameLocks xmlns:a="http://schemas.openxmlformats.org/drawingml/2006/main" noChangeAspect="1"/>
             </wp:cNvGraphicFramePr>
@@ -1408,7 +1408,7 @@
               <a:graphicData uri="http://schemas.openxmlformats.org/drawingml/2006/picture">
                 <pic:pic xmlns:pic="http://schemas.openxmlformats.org/drawingml/2006/picture">
                   <pic:nvPicPr>
-                    <pic:cNvPr id="3" name="Picture 3" descr="Chart, diagram&#10;&#10;Description automatically generated"/>
+                    <pic:cNvPr id="4" name="Picture 4" descr="Diagram&#10;&#10;Description automatically generated"/>
                     <pic:cNvPicPr/>
                   </pic:nvPicPr>
                   <pic:blipFill>
@@ -1420,7 +1420,7 @@
                   <pic:spPr>
                     <a:xfrm>
                       <a:off x="0" y="0"/>
-                      <a:ext cx="5943600" cy="4296410"/>
+                      <a:ext cx="5943600" cy="6585585"/>
                     </a:xfrm>
                     <a:prstGeom prst="rect">
                       <a:avLst/>
@@ -6764,6 +6764,9 @@
         </w:rPr>
       </w:pPr>
       <w:r>
+        <w:rPr>
+          <w:noProof/>
+        </w:rPr>
         <w:drawing>
           <wp:inline distT="0" distB="0" distL="0" distR="0" wp14:anchorId="6CAB6C5E" wp14:editId="5C34F29F">
             <wp:extent cx="5943600" cy="3394710"/>
@@ -22589,6 +22592,46 @@
           <w:lang w:val="en-SG"/>
         </w:rPr>
       </w:pPr>
+      <w:r>
+        <w:rPr>
+          <w:noProof/>
+        </w:rPr>
+        <w:drawing>
+          <wp:inline distT="0" distB="0" distL="0" distR="0" wp14:anchorId="497002AB" wp14:editId="11699715">
+            <wp:extent cx="5943600" cy="2660650"/>
+            <wp:effectExtent l="0" t="0" r="0" b="6350"/>
+            <wp:docPr id="7" name="Picture 7" descr="Diagram&#10;&#10;Description automatically generated"/>
+            <wp:cNvGraphicFramePr>
+              <a:graphicFrameLocks xmlns:a="http://schemas.openxmlformats.org/drawingml/2006/main" noChangeAspect="1"/>
+            </wp:cNvGraphicFramePr>
+            <a:graphic xmlns:a="http://schemas.openxmlformats.org/drawingml/2006/main">
+              <a:graphicData uri="http://schemas.openxmlformats.org/drawingml/2006/picture">
+                <pic:pic xmlns:pic="http://schemas.openxmlformats.org/drawingml/2006/picture">
+                  <pic:nvPicPr>
+                    <pic:cNvPr id="7" name="Picture 7" descr="Diagram&#10;&#10;Description automatically generated"/>
+                    <pic:cNvPicPr/>
+                  </pic:nvPicPr>
+                  <pic:blipFill>
+                    <a:blip r:embed="rId18"/>
+                    <a:stretch>
+                      <a:fillRect/>
+                    </a:stretch>
+                  </pic:blipFill>
+                  <pic:spPr>
+                    <a:xfrm>
+                      <a:off x="0" y="0"/>
+                      <a:ext cx="5943600" cy="2660650"/>
+                    </a:xfrm>
+                    <a:prstGeom prst="rect">
+                      <a:avLst/>
+                    </a:prstGeom>
+                  </pic:spPr>
+                </pic:pic>
+              </a:graphicData>
+            </a:graphic>
+          </wp:inline>
+        </w:drawing>
+      </w:r>
     </w:p>
     <w:p>
       <w:pPr>
@@ -28347,7 +28390,48 @@
         </w:tc>
       </w:tr>
     </w:tbl>
-    <w:p/>
+    <w:p>
+      <w:r>
+        <w:rPr>
+          <w:noProof/>
+        </w:rPr>
+        <w:drawing>
+          <wp:inline distT="0" distB="0" distL="0" distR="0" wp14:anchorId="37A02326" wp14:editId="6C7151B0">
+            <wp:extent cx="5943600" cy="2839720"/>
+            <wp:effectExtent l="0" t="0" r="0" b="0"/>
+            <wp:docPr id="6" name="Picture 6" descr="A picture containing application&#10;&#10;Description automatically generated"/>
+            <wp:cNvGraphicFramePr>
+              <a:graphicFrameLocks xmlns:a="http://schemas.openxmlformats.org/drawingml/2006/main" noChangeAspect="1"/>
+            </wp:cNvGraphicFramePr>
+            <a:graphic xmlns:a="http://schemas.openxmlformats.org/drawingml/2006/main">
+              <a:graphicData uri="http://schemas.openxmlformats.org/drawingml/2006/picture">
+                <pic:pic xmlns:pic="http://schemas.openxmlformats.org/drawingml/2006/picture">
+                  <pic:nvPicPr>
+                    <pic:cNvPr id="6" name="Picture 6" descr="A picture containing application&#10;&#10;Description automatically generated"/>
+                    <pic:cNvPicPr/>
+                  </pic:nvPicPr>
+                  <pic:blipFill>
+                    <a:blip r:embed="rId19"/>
+                    <a:stretch>
+                      <a:fillRect/>
+                    </a:stretch>
+                  </pic:blipFill>
+                  <pic:spPr>
+                    <a:xfrm>
+                      <a:off x="0" y="0"/>
+                      <a:ext cx="5943600" cy="2839720"/>
+                    </a:xfrm>
+                    <a:prstGeom prst="rect">
+                      <a:avLst/>
+                    </a:prstGeom>
+                  </pic:spPr>
+                </pic:pic>
+              </a:graphicData>
+            </a:graphic>
+          </wp:inline>
+        </w:drawing>
+      </w:r>
+    </w:p>
     <w:p>
       <w:pPr>
         <w:pStyle w:val="Heading1"/>
@@ -28377,7 +28461,7 @@
                     <pic:cNvPicPr/>
                   </pic:nvPicPr>
                   <pic:blipFill>
-                    <a:blip r:embed="rId18">
+                    <a:blip r:embed="rId20">
                       <a:extLst>
                         <a:ext uri="{28A0092B-C50C-407E-A947-70E740481C1C}">
                           <a14:useLocalDpi xmlns:a14="http://schemas.microsoft.com/office/drawing/2010/main" val="0"/>
@@ -28423,7 +28507,7 @@
                     <pic:cNvPicPr/>
                   </pic:nvPicPr>
                   <pic:blipFill>
-                    <a:blip r:embed="rId19">
+                    <a:blip r:embed="rId21">
                       <a:extLst>
                         <a:ext uri="{28A0092B-C50C-407E-A947-70E740481C1C}">
                           <a14:useLocalDpi xmlns:a14="http://schemas.microsoft.com/office/drawing/2010/main" val="0"/>
@@ -28471,7 +28555,7 @@
                     <pic:cNvPicPr/>
                   </pic:nvPicPr>
                   <pic:blipFill>
-                    <a:blip r:embed="rId20">
+                    <a:blip r:embed="rId22">
                       <a:extLst>
                         <a:ext uri="{28A0092B-C50C-407E-A947-70E740481C1C}">
                           <a14:useLocalDpi xmlns:a14="http://schemas.microsoft.com/office/drawing/2010/main" val="0"/>
@@ -28517,7 +28601,7 @@
                     <pic:cNvPicPr/>
                   </pic:nvPicPr>
                   <pic:blipFill>
-                    <a:blip r:embed="rId21">
+                    <a:blip r:embed="rId23">
                       <a:extLst>
                         <a:ext uri="{28A0092B-C50C-407E-A947-70E740481C1C}">
                           <a14:useLocalDpi xmlns:a14="http://schemas.microsoft.com/office/drawing/2010/main" val="0"/>
@@ -28565,7 +28649,7 @@
                     <pic:cNvPicPr/>
                   </pic:nvPicPr>
                   <pic:blipFill>
-                    <a:blip r:embed="rId22">
+                    <a:blip r:embed="rId24">
                       <a:extLst>
                         <a:ext uri="{28A0092B-C50C-407E-A947-70E740481C1C}">
                           <a14:useLocalDpi xmlns:a14="http://schemas.microsoft.com/office/drawing/2010/main" val="0"/>
@@ -28611,7 +28695,7 @@
                     <pic:cNvPicPr/>
                   </pic:nvPicPr>
                   <pic:blipFill>
-                    <a:blip r:embed="rId23">
+                    <a:blip r:embed="rId25">
                       <a:extLst>
                         <a:ext uri="{28A0092B-C50C-407E-A947-70E740481C1C}">
                           <a14:useLocalDpi xmlns:a14="http://schemas.microsoft.com/office/drawing/2010/main" val="0"/>
@@ -28659,7 +28743,7 @@
                     <pic:cNvPicPr/>
                   </pic:nvPicPr>
                   <pic:blipFill>
-                    <a:blip r:embed="rId24">
+                    <a:blip r:embed="rId26">
                       <a:extLst>
                         <a:ext uri="{28A0092B-C50C-407E-A947-70E740481C1C}">
                           <a14:useLocalDpi xmlns:a14="http://schemas.microsoft.com/office/drawing/2010/main" val="0"/>
@@ -28705,7 +28789,7 @@
                     <pic:cNvPicPr/>
                   </pic:nvPicPr>
                   <pic:blipFill>
-                    <a:blip r:embed="rId25">
+                    <a:blip r:embed="rId27">
                       <a:extLst>
                         <a:ext uri="{28A0092B-C50C-407E-A947-70E740481C1C}">
                           <a14:useLocalDpi xmlns:a14="http://schemas.microsoft.com/office/drawing/2010/main" val="0"/>
@@ -28753,7 +28837,7 @@
                     <pic:cNvPicPr/>
                   </pic:nvPicPr>
                   <pic:blipFill>
-                    <a:blip r:embed="rId26">
+                    <a:blip r:embed="rId28">
                       <a:extLst>
                         <a:ext uri="{28A0092B-C50C-407E-A947-70E740481C1C}">
                           <a14:useLocalDpi xmlns:a14="http://schemas.microsoft.com/office/drawing/2010/main" val="0"/>

</xml_diff>

<commit_message>
Add testAPIcall in ParkApp/testAPIcall
</commit_message>
<xml_diff>
--- a/Project Report.docx
+++ b/Project Report.docx
@@ -48085,8 +48085,8 @@
 </file>
 
 <file path=customXml/item1.xml><?xml version="1.0" encoding="utf-8"?>
-<ct:contentTypeSchema xmlns:ct="http://schemas.microsoft.com/office/2006/metadata/contentType" xmlns:ma="http://schemas.microsoft.com/office/2006/metadata/properties/metaAttributes" ct:_="" ma:_="" ma:contentTypeName="Document" ma:contentTypeID="0x01010020D5B185A763654085001EC9F3CEB77B" ma:contentTypeVersion="4" ma:contentTypeDescription="Create a new document." ma:contentTypeScope="" ma:versionID="1b51b0aa3e46853bb029c570a601c336">
-  <xsd:schema xmlns:xsd="http://www.w3.org/2001/XMLSchema" xmlns:xs="http://www.w3.org/2001/XMLSchema" xmlns:p="http://schemas.microsoft.com/office/2006/metadata/properties" xmlns:ns2="5292a4fd-9e80-4328-be15-d072e7c8663a" xmlns:ns3="dfa1b080-f8b3-45c1-90ef-879dead9b12b" targetNamespace="http://schemas.microsoft.com/office/2006/metadata/properties" ma:root="true" ma:fieldsID="6a984eed68276627b2157eefa277e9b8" ns2:_="" ns3:_="">
+<ct:contentTypeSchema xmlns:ct="http://schemas.microsoft.com/office/2006/metadata/contentType" xmlns:ma="http://schemas.microsoft.com/office/2006/metadata/properties/metaAttributes" ct:_="" ma:_="" ma:contentTypeName="Document" ma:contentTypeID="0x01010020D5B185A763654085001EC9F3CEB77B" ma:contentTypeVersion="10" ma:contentTypeDescription="Create a new document." ma:contentTypeScope="" ma:versionID="cac30987d3515819a97c3e1b52fb6cee">
+  <xsd:schema xmlns:xsd="http://www.w3.org/2001/XMLSchema" xmlns:xs="http://www.w3.org/2001/XMLSchema" xmlns:p="http://schemas.microsoft.com/office/2006/metadata/properties" xmlns:ns2="5292a4fd-9e80-4328-be15-d072e7c8663a" xmlns:ns3="dfa1b080-f8b3-45c1-90ef-879dead9b12b" targetNamespace="http://schemas.microsoft.com/office/2006/metadata/properties" ma:root="true" ma:fieldsID="908739e413a028eb94be897fc003a75b" ns2:_="" ns3:_="">
     <xsd:import namespace="5292a4fd-9e80-4328-be15-d072e7c8663a"/>
     <xsd:import namespace="dfa1b080-f8b3-45c1-90ef-879dead9b12b"/>
     <xsd:element name="properties">
@@ -48099,6 +48099,11 @@
                 <xsd:element ref="ns2:MediaServiceFastMetadata" minOccurs="0"/>
                 <xsd:element ref="ns3:SharedWithUsers" minOccurs="0"/>
                 <xsd:element ref="ns3:SharedWithDetails" minOccurs="0"/>
+                <xsd:element ref="ns2:lcf76f155ced4ddcb4097134ff3c332f" minOccurs="0"/>
+                <xsd:element ref="ns3:TaxCatchAll" minOccurs="0"/>
+                <xsd:element ref="ns2:MediaServiceOCR" minOccurs="0"/>
+                <xsd:element ref="ns2:MediaServiceGenerationTime" minOccurs="0"/>
+                <xsd:element ref="ns2:MediaServiceEventHashCode" minOccurs="0"/>
               </xsd:all>
             </xsd:complexType>
           </xsd:element>
@@ -48117,6 +48122,30 @@
     <xsd:element name="MediaServiceFastMetadata" ma:index="9" nillable="true" ma:displayName="MediaServiceFastMetadata" ma:hidden="true" ma:internalName="MediaServiceFastMetadata" ma:readOnly="true">
       <xsd:simpleType>
         <xsd:restriction base="dms:Note"/>
+      </xsd:simpleType>
+    </xsd:element>
+    <xsd:element name="lcf76f155ced4ddcb4097134ff3c332f" ma:index="13" nillable="true" ma:taxonomy="true" ma:internalName="lcf76f155ced4ddcb4097134ff3c332f" ma:taxonomyFieldName="MediaServiceImageTags" ma:displayName="Image Tags" ma:readOnly="false" ma:fieldId="{5cf76f15-5ced-4ddc-b409-7134ff3c332f}" ma:taxonomyMulti="true" ma:sspId="fbc49540-5c35-4aa1-8e74-ce7972271726" ma:termSetId="09814cd3-568e-fe90-9814-8d621ff8fb84" ma:anchorId="fba54fb3-c3e1-fe81-a776-ca4b69148c4d" ma:open="true" ma:isKeyword="false">
+      <xsd:complexType>
+        <xsd:sequence>
+          <xsd:element ref="pc:Terms" minOccurs="0" maxOccurs="1"/>
+        </xsd:sequence>
+      </xsd:complexType>
+    </xsd:element>
+    <xsd:element name="MediaServiceOCR" ma:index="15" nillable="true" ma:displayName="Extracted Text" ma:internalName="MediaServiceOCR" ma:readOnly="true">
+      <xsd:simpleType>
+        <xsd:restriction base="dms:Note">
+          <xsd:maxLength value="255"/>
+        </xsd:restriction>
+      </xsd:simpleType>
+    </xsd:element>
+    <xsd:element name="MediaServiceGenerationTime" ma:index="16" nillable="true" ma:displayName="MediaServiceGenerationTime" ma:hidden="true" ma:internalName="MediaServiceGenerationTime" ma:readOnly="true">
+      <xsd:simpleType>
+        <xsd:restriction base="dms:Text"/>
+      </xsd:simpleType>
+    </xsd:element>
+    <xsd:element name="MediaServiceEventHashCode" ma:index="17" nillable="true" ma:displayName="MediaServiceEventHashCode" ma:hidden="true" ma:internalName="MediaServiceEventHashCode" ma:readOnly="true">
+      <xsd:simpleType>
+        <xsd:restriction base="dms:Text"/>
       </xsd:simpleType>
     </xsd:element>
   </xsd:schema>
@@ -48148,6 +48177,17 @@
           <xsd:maxLength value="255"/>
         </xsd:restriction>
       </xsd:simpleType>
+    </xsd:element>
+    <xsd:element name="TaxCatchAll" ma:index="14" nillable="true" ma:displayName="Taxonomy Catch All Column" ma:hidden="true" ma:list="{77b740fa-ac31-4986-a21a-0eebb815f3c1}" ma:internalName="TaxCatchAll" ma:showField="CatchAllData" ma:web="dfa1b080-f8b3-45c1-90ef-879dead9b12b">
+      <xsd:complexType>
+        <xsd:complexContent>
+          <xsd:extension base="dms:MultiChoiceLookup">
+            <xsd:sequence>
+              <xsd:element name="Value" type="dms:Lookup" maxOccurs="unbounded" minOccurs="0" nillable="true"/>
+            </xsd:sequence>
+          </xsd:extension>
+        </xsd:complexContent>
+      </xsd:complexType>
     </xsd:element>
   </xsd:schema>
   <xsd:schema xmlns="http://schemas.openxmlformats.org/package/2006/metadata/core-properties" xmlns:xsd="http://www.w3.org/2001/XMLSchema" xmlns:xsi="http://www.w3.org/2001/XMLSchema-instance" xmlns:dc="http://purl.org/dc/elements/1.1/" xmlns:dcterms="http://purl.org/dc/terms/" xmlns:odoc="http://schemas.microsoft.com/internal/obd" targetNamespace="http://schemas.openxmlformats.org/package/2006/metadata/core-properties" elementFormDefault="qualified" attributeFormDefault="unqualified" blockDefault="#all">
@@ -48251,7 +48291,12 @@
 
 <file path=customXml/item2.xml><?xml version="1.0" encoding="utf-8"?>
 <p:properties xmlns:p="http://schemas.microsoft.com/office/2006/metadata/properties" xmlns:xsi="http://www.w3.org/2001/XMLSchema-instance" xmlns:pc="http://schemas.microsoft.com/office/infopath/2007/PartnerControls">
-  <documentManagement/>
+  <documentManagement>
+    <TaxCatchAll xmlns="dfa1b080-f8b3-45c1-90ef-879dead9b12b" xsi:nil="true"/>
+    <lcf76f155ced4ddcb4097134ff3c332f xmlns="5292a4fd-9e80-4328-be15-d072e7c8663a">
+      <Terms xmlns="http://schemas.microsoft.com/office/infopath/2007/PartnerControls"/>
+    </lcf76f155ced4ddcb4097134ff3c332f>
+  </documentManagement>
 </p:properties>
 </file>
 
@@ -48265,22 +48310,7 @@
 </file>
 
 <file path=customXml/itemProps1.xml><?xml version="1.0" encoding="utf-8"?>
-<ds:datastoreItem xmlns:ds="http://schemas.openxmlformats.org/officeDocument/2006/customXml" ds:itemID="{0D7F9536-DEE2-46BA-9233-26D776E921E7}">
-  <ds:schemaRefs>
-    <ds:schemaRef ds:uri="http://schemas.microsoft.com/office/2006/metadata/contentType"/>
-    <ds:schemaRef ds:uri="http://schemas.microsoft.com/office/2006/metadata/properties/metaAttributes"/>
-    <ds:schemaRef ds:uri="http://www.w3.org/2001/XMLSchema"/>
-    <ds:schemaRef ds:uri="http://schemas.microsoft.com/office/2006/metadata/properties"/>
-    <ds:schemaRef ds:uri="5292a4fd-9e80-4328-be15-d072e7c8663a"/>
-    <ds:schemaRef ds:uri="dfa1b080-f8b3-45c1-90ef-879dead9b12b"/>
-    <ds:schemaRef ds:uri="http://schemas.microsoft.com/office/2006/documentManagement/types"/>
-    <ds:schemaRef ds:uri="http://schemas.microsoft.com/office/infopath/2007/PartnerControls"/>
-    <ds:schemaRef ds:uri="http://schemas.openxmlformats.org/package/2006/metadata/core-properties"/>
-    <ds:schemaRef ds:uri="http://purl.org/dc/elements/1.1/"/>
-    <ds:schemaRef ds:uri="http://purl.org/dc/terms/"/>
-    <ds:schemaRef ds:uri="http://schemas.microsoft.com/internal/obd"/>
-  </ds:schemaRefs>
-</ds:datastoreItem>
+<ds:datastoreItem xmlns:ds="http://schemas.openxmlformats.org/officeDocument/2006/customXml" ds:itemID="{9D8680D5-4BC8-4A72-8C39-482BD6AED67D}"/>
 </file>
 
 <file path=customXml/itemProps2.xml><?xml version="1.0" encoding="utf-8"?>

</xml_diff>